<commit_message>
Deployment Manual mit ein paar Bildern ergänzt
</commit_message>
<xml_diff>
--- a/artefacts/documentation/studyhelp_deployment_manual.docx
+++ b/artefacts/documentation/studyhelp_deployment_manual.docx
@@ -1,6 +1,6 @@
 
 <file path=word/document.xml><?xml version="1.0" encoding="utf-8"?>
-<w:document xmlns:wpc="http://schemas.microsoft.com/office/word/2010/wordprocessingCanvas" xmlns:mc="http://schemas.openxmlformats.org/markup-compatibility/2006" xmlns:o="urn:schemas-microsoft-com:office:office" xmlns:r="http://schemas.openxmlformats.org/officeDocument/2006/relationships" xmlns:m="http://schemas.openxmlformats.org/officeDocument/2006/math" xmlns:v="urn:schemas-microsoft-com:vml" xmlns:wp14="http://schemas.microsoft.com/office/word/2010/wordprocessingDrawing" xmlns:wp="http://schemas.openxmlformats.org/drawingml/2006/wordprocessingDrawing" xmlns:w10="urn:schemas-microsoft-com:office:word" xmlns:w="http://schemas.openxmlformats.org/wordprocessingml/2006/main" xmlns:w14="http://schemas.microsoft.com/office/word/2010/wordml" xmlns:w15="http://schemas.microsoft.com/office/word/2012/wordml" xmlns:wpg="http://schemas.microsoft.com/office/word/2010/wordprocessingGroup" xmlns:wpi="http://schemas.microsoft.com/office/word/2010/wordprocessingInk" xmlns:wne="http://schemas.microsoft.com/office/word/2006/wordml" xmlns:wps="http://schemas.microsoft.com/office/word/2010/wordprocessingShape" mc:Ignorable="w14 w15 wp14">
+<w:document xmlns:wpc="http://schemas.microsoft.com/office/word/2010/wordprocessingCanvas" xmlns:cx="http://schemas.microsoft.com/office/drawing/2014/chartex" xmlns:cx1="http://schemas.microsoft.com/office/drawing/2015/9/8/chartex" xmlns:cx2="http://schemas.microsoft.com/office/drawing/2015/10/21/chartex" xmlns:cx3="http://schemas.microsoft.com/office/drawing/2016/5/9/chartex" xmlns:cx4="http://schemas.microsoft.com/office/drawing/2016/5/10/chartex" xmlns:cx5="http://schemas.microsoft.com/office/drawing/2016/5/11/chartex" xmlns:cx6="http://schemas.microsoft.com/office/drawing/2016/5/12/chartex" xmlns:cx7="http://schemas.microsoft.com/office/drawing/2016/5/13/chartex" xmlns:cx8="http://schemas.microsoft.com/office/drawing/2016/5/14/chartex" xmlns:mc="http://schemas.openxmlformats.org/markup-compatibility/2006" xmlns:aink="http://schemas.microsoft.com/office/drawing/2016/ink" xmlns:am3d="http://schemas.microsoft.com/office/drawing/2017/model3d" xmlns:o="urn:schemas-microsoft-com:office:office" xmlns:oel="http://schemas.microsoft.com/office/2019/extlst" xmlns:r="http://schemas.openxmlformats.org/officeDocument/2006/relationships" xmlns:m="http://schemas.openxmlformats.org/officeDocument/2006/math" xmlns:v="urn:schemas-microsoft-com:vml" xmlns:wp14="http://schemas.microsoft.com/office/word/2010/wordprocessingDrawing" xmlns:wp="http://schemas.openxmlformats.org/drawingml/2006/wordprocessingDrawing" xmlns:w10="urn:schemas-microsoft-com:office:word" xmlns:w="http://schemas.openxmlformats.org/wordprocessingml/2006/main" xmlns:w14="http://schemas.microsoft.com/office/word/2010/wordml" xmlns:w15="http://schemas.microsoft.com/office/word/2012/wordml" xmlns:w16cex="http://schemas.microsoft.com/office/word/2018/wordml/cex" xmlns:w16cid="http://schemas.microsoft.com/office/word/2016/wordml/cid" xmlns:w16="http://schemas.microsoft.com/office/word/2018/wordml" xmlns:w16sdtdh="http://schemas.microsoft.com/office/word/2020/wordml/sdtdatahash" xmlns:w16se="http://schemas.microsoft.com/office/word/2015/wordml/symex" xmlns:wpg="http://schemas.microsoft.com/office/word/2010/wordprocessingGroup" xmlns:wpi="http://schemas.microsoft.com/office/word/2010/wordprocessingInk" xmlns:wne="http://schemas.microsoft.com/office/word/2006/wordml" xmlns:wps="http://schemas.microsoft.com/office/word/2010/wordprocessingShape" mc:Ignorable="w14 w15 w16se w16cid w16 w16cex w16sdtdh wp14">
   <w:body>
     <w:p>
       <w:pPr>
@@ -224,17 +224,8 @@
                 <w:sz w:val="24"/>
                 <w:szCs w:val="24"/>
               </w:rPr>
-              <w:t xml:space="preserve">Raoul </w:t>
+              <w:t>Raoul Wograndl</w:t>
             </w:r>
-            <w:proofErr w:type="spellStart"/>
-            <w:r>
-              <w:rPr>
-                <w:sz w:val="24"/>
-                <w:szCs w:val="24"/>
-              </w:rPr>
-              <w:t>Wograndl</w:t>
-            </w:r>
-            <w:proofErr w:type="spellEnd"/>
           </w:p>
         </w:tc>
         <w:tc>
@@ -328,29 +319,12 @@
       </w:r>
     </w:p>
     <w:p>
-      <w:pPr>
-        <w:rPr>
-          <w:lang w:val="en-US"/>
-        </w:rPr>
-      </w:pPr>
       <w:hyperlink r:id="rId7" w:history="1">
         <w:r>
           <w:rPr>
             <w:rStyle w:val="Hyperlink"/>
           </w:rPr>
-          <w:t>https://www.apachef</w:t>
-        </w:r>
-        <w:r>
-          <w:rPr>
-            <w:rStyle w:val="Hyperlink"/>
-          </w:rPr>
-          <w:t>r</w:t>
-        </w:r>
-        <w:r>
-          <w:rPr>
-            <w:rStyle w:val="Hyperlink"/>
-          </w:rPr>
-          <w:t>iends.org/</w:t>
+          <w:t>https://www.apachefriends.org/</w:t>
         </w:r>
       </w:hyperlink>
     </w:p>
@@ -364,8 +338,11 @@
     </w:p>
     <w:p>
       <w:r>
+        <w:rPr>
+          <w:noProof/>
+        </w:rPr>
         <w:drawing>
-          <wp:inline distT="0" distB="0" distL="0" distR="0" wp14:anchorId="3407B7FD" wp14:editId="0543E0CF">
+          <wp:inline distT="0" distB="0" distL="0" distR="0" wp14:anchorId="421C9D80" wp14:editId="5ED30A12">
             <wp:extent cx="5760720" cy="598805"/>
             <wp:effectExtent l="0" t="0" r="0" b="0"/>
             <wp:docPr id="1" name="Grafik 1"/>
@@ -527,7 +504,7 @@
         <mc:AlternateContent>
           <mc:Choice Requires="wps">
             <w:drawing>
-              <wp:anchor distT="0" distB="0" distL="114300" distR="114300" simplePos="0" relativeHeight="251659264" behindDoc="0" locked="0" layoutInCell="1" allowOverlap="1">
+              <wp:anchor distT="0" distB="0" distL="114300" distR="114300" simplePos="0" relativeHeight="251659264" behindDoc="0" locked="0" layoutInCell="1" allowOverlap="1" wp14:anchorId="613634D2" wp14:editId="779545C9">
                 <wp:simplePos x="0" y="0"/>
                 <wp:positionH relativeFrom="column">
                   <wp:posOffset>1663696</wp:posOffset>
@@ -603,8 +580,11 @@
         </mc:AlternateContent>
       </w:r>
       <w:r>
+        <w:rPr>
+          <w:noProof/>
+        </w:rPr>
         <w:drawing>
-          <wp:inline distT="0" distB="0" distL="0" distR="0" wp14:anchorId="1A6C5E34" wp14:editId="1869F1EA">
+          <wp:inline distT="0" distB="0" distL="0" distR="0" wp14:anchorId="34A326A2" wp14:editId="720DDD01">
             <wp:extent cx="3654662" cy="2441276"/>
             <wp:effectExtent l="0" t="0" r="3175" b="0"/>
             <wp:docPr id="2" name="Grafik 2"/>
@@ -695,7 +675,7 @@
         <mc:AlternateContent>
           <mc:Choice Requires="wps">
             <w:drawing>
-              <wp:anchor distT="0" distB="0" distL="114300" distR="114300" simplePos="0" relativeHeight="251661312" behindDoc="0" locked="0" layoutInCell="1" allowOverlap="1" wp14:anchorId="059EEDB8" wp14:editId="3D126CA8">
+              <wp:anchor distT="0" distB="0" distL="114300" distR="114300" simplePos="0" relativeHeight="251661312" behindDoc="0" locked="0" layoutInCell="1" allowOverlap="1" wp14:anchorId="18E46C7F" wp14:editId="0E2304CE">
                 <wp:simplePos x="0" y="0"/>
                 <wp:positionH relativeFrom="column">
                   <wp:posOffset>1610312</wp:posOffset>
@@ -771,8 +751,11 @@
         </mc:AlternateContent>
       </w:r>
       <w:r>
+        <w:rPr>
+          <w:noProof/>
+        </w:rPr>
         <w:drawing>
-          <wp:inline distT="0" distB="0" distL="0" distR="0" wp14:anchorId="40E4DE16" wp14:editId="73E5F709">
+          <wp:inline distT="0" distB="0" distL="0" distR="0" wp14:anchorId="707BFCF1" wp14:editId="5FA3ACE6">
             <wp:extent cx="5760720" cy="3230880"/>
             <wp:effectExtent l="0" t="0" r="0" b="7620"/>
             <wp:docPr id="7" name="Grafik 7"/>
@@ -815,49 +798,76 @@
       <w:r>
         <w:t>Bevor die Nutzung der Webseite möglich ist, muss davor allerdings noch die „</w:t>
       </w:r>
+      <w:r>
+        <w:t>phpMyAdmin</w:t>
+      </w:r>
+      <w:r>
+        <w:t xml:space="preserve">“-Datenbank </w:t>
+      </w:r>
+      <w:r>
+        <w:t>einger</w:t>
+      </w:r>
+      <w:r>
+        <w:t>ichtet werden:</w:t>
+      </w:r>
+    </w:p>
+    <w:p>
+      <w:pPr>
+        <w:pStyle w:val="berschrift2"/>
+      </w:pPr>
+      <w:r>
+        <w:t>Datenbank einrichten:</w:t>
+      </w:r>
+    </w:p>
+    <w:p>
+      <w:pPr>
+        <w:pStyle w:val="berschrift3"/>
+      </w:pPr>
+      <w:r>
+        <w:t>Datenbanken erstellen:</w:t>
+      </w:r>
+    </w:p>
+    <w:p>
+      <w:r>
+        <w:t xml:space="preserve">Über die folgende URL kommt man zur </w:t>
+      </w:r>
       <w:proofErr w:type="spellStart"/>
       <w:r>
-        <w:t>phpMyAdmin</w:t>
+        <w:t>phpmyadmin</w:t>
       </w:r>
       <w:proofErr w:type="spellEnd"/>
       <w:r>
-        <w:t xml:space="preserve">“-Datenbank </w:t>
-      </w:r>
-      <w:r>
-        <w:t>einger</w:t>
-      </w:r>
-      <w:r>
-        <w:t>ichtet werden:</w:t>
-      </w:r>
-    </w:p>
-    <w:p>
-      <w:pPr>
-        <w:pStyle w:val="berschrift2"/>
-      </w:pPr>
-      <w:r>
-        <w:t>Datenbank einrichten:</w:t>
-      </w:r>
-    </w:p>
-    <w:p>
-      <w:pPr>
-        <w:pStyle w:val="berschrift3"/>
-      </w:pPr>
-      <w:r>
-        <w:t>Datenbanken erstellen:</w:t>
-      </w:r>
-    </w:p>
-    <w:p>
-      <w:r>
-        <w:t xml:space="preserve">Über die folgende URL kommt man zur </w:t>
-      </w:r>
+        <w:t>-Seite, die sich mit der Einrichtung von MySQL Datenbanken beschäftigt:</w:t>
+      </w:r>
+    </w:p>
+    <w:p>
+      <w:pPr>
+        <w:rPr>
+          <w:b/>
+        </w:rPr>
+      </w:pPr>
       <w:proofErr w:type="spellStart"/>
       <w:r>
+        <w:rPr>
+          <w:b/>
+        </w:rPr>
+        <w:t>localhost</w:t>
+      </w:r>
+      <w:proofErr w:type="spellEnd"/>
+      <w:r>
+        <w:rPr>
+          <w:b/>
+        </w:rPr>
+        <w:t>/</w:t>
+      </w:r>
+      <w:proofErr w:type="spellStart"/>
+      <w:r>
+        <w:rPr>
+          <w:b/>
+        </w:rPr>
         <w:t>phpmyadmin</w:t>
       </w:r>
       <w:proofErr w:type="spellEnd"/>
-      <w:r>
-        <w:t>-Seite, die sich mit der Einrichtung von MySQL Datenbanken beschäftigt:</w:t>
-      </w:r>
     </w:p>
     <w:p>
       <w:pPr>
@@ -865,155 +875,119 @@
           <w:b/>
         </w:rPr>
       </w:pPr>
+      <w:r>
+        <w:t xml:space="preserve">Dort müssen zwei neue Datenbanken erstellt werden: </w:t>
+      </w:r>
       <w:proofErr w:type="spellStart"/>
       <w:r>
         <w:rPr>
           <w:b/>
         </w:rPr>
-        <w:t>localhost</w:t>
+        <w:t>vokabeln</w:t>
       </w:r>
       <w:proofErr w:type="spellEnd"/>
       <w:r>
+        <w:t xml:space="preserve">, </w:t>
+      </w:r>
+      <w:proofErr w:type="spellStart"/>
+      <w:r>
         <w:rPr>
           <w:b/>
         </w:rPr>
-        <w:t>/</w:t>
-      </w:r>
-      <w:proofErr w:type="spellStart"/>
-      <w:r>
-        <w:rPr>
-          <w:b/>
-        </w:rPr>
-        <w:t>phpmyadmin</w:t>
+        <w:t>user</w:t>
       </w:r>
       <w:proofErr w:type="spellEnd"/>
     </w:p>
     <w:p>
       <w:r>
-        <w:t xml:space="preserve">Dort müssen zwei neue Datenbanken erstellt werden: </w:t>
-      </w:r>
-      <w:proofErr w:type="spellStart"/>
-      <w:r>
-        <w:rPr>
-          <w:b/>
-        </w:rPr>
-        <w:t>vokabeln</w:t>
-      </w:r>
-      <w:proofErr w:type="spellEnd"/>
-      <w:r>
-        <w:t xml:space="preserve">, </w:t>
-      </w:r>
-      <w:proofErr w:type="spellStart"/>
-      <w:r>
-        <w:rPr>
-          <w:b/>
-        </w:rPr>
-        <w:t>user</w:t>
-      </w:r>
-      <w:proofErr w:type="spellEnd"/>
-    </w:p>
-    <w:p>
-      <w:r>
-        <w:t>Noch sind diese Datenbanken leer, aus diesem Grund müssen sie mit zugehörigen SQL-Dateien befüllt werden:</w:t>
-      </w:r>
-    </w:p>
-    <w:p>
-      <w:pPr>
-        <w:pStyle w:val="berschrift3"/>
-      </w:pPr>
-      <w:r>
-        <w:t>Datenbanken mit Daten füllen:</w:t>
-      </w:r>
-    </w:p>
-    <w:p>
-      <w:pPr>
-        <w:rPr>
-          <w:i/>
-          <w:sz w:val="20"/>
-        </w:rPr>
-      </w:pPr>
-      <w:r>
-        <w:rPr>
-          <w:i/>
-          <w:sz w:val="20"/>
-        </w:rPr>
-        <w:t>Anmerkung: Dieser Schritt ist theoretisch nicht notwendig, da man auch manuell Nutzer der Webseite erstellen kann und die Vokabelliste für das Lernspiel füllen kann, für genauere Informationen siehe das User-Manual.</w:t>
-      </w:r>
-    </w:p>
-    <w:p>
-      <w:r>
-        <w:t xml:space="preserve">Nachdem man in </w:t>
-      </w:r>
-      <w:proofErr w:type="spellStart"/>
-      <w:r>
-        <w:t>phpMyAdmin</w:t>
-      </w:r>
-      <w:proofErr w:type="spellEnd"/>
-      <w:r>
-        <w:t xml:space="preserve"> die zugehörige Datenbank ausgewählt hat, kann man unter dem Reiter </w:t>
-      </w:r>
-      <w:r>
-        <w:rPr>
-          <w:b/>
-        </w:rPr>
-        <w:t>Importieren</w:t>
-      </w:r>
-      <w:r>
-        <w:rPr>
-          <w:b/>
-        </w:rPr>
-        <w:t xml:space="preserve"> </w:t>
-      </w:r>
-      <w:r>
-        <w:t>ein SQL-File aus dem Verzeichnis auswählen, um so die DB</w:t>
-      </w:r>
-      <w:r>
-        <w:t>s</w:t>
-      </w:r>
-      <w:r>
-        <w:t xml:space="preserve"> zu befüllen. Für beide Datenbanken „</w:t>
-      </w:r>
-      <w:proofErr w:type="spellStart"/>
-      <w:r>
-        <w:t>vokabeln</w:t>
-      </w:r>
-      <w:proofErr w:type="spellEnd"/>
-      <w:r>
-        <w:t>“ und „</w:t>
-      </w:r>
-      <w:proofErr w:type="spellStart"/>
-      <w:r>
-        <w:t>user</w:t>
-      </w:r>
-      <w:proofErr w:type="spellEnd"/>
-      <w:r>
-        <w:t>“ befinden sich SQL-Files im Unterordner „</w:t>
-      </w:r>
-      <w:proofErr w:type="spellStart"/>
-      <w:r>
-        <w:t>database</w:t>
-      </w:r>
-      <w:proofErr w:type="spellEnd"/>
-      <w:r>
-        <w:t xml:space="preserve">“ im </w:t>
-      </w:r>
-      <w:proofErr w:type="spellStart"/>
-      <w:r>
-        <w:t>SourceCode</w:t>
-      </w:r>
-      <w:proofErr w:type="spellEnd"/>
-      <w:r>
-        <w:t xml:space="preserve"> Verzeichnis der Projekt-Abgabe:</w:t>
-      </w:r>
-    </w:p>
-    <w:p>
-      <w:r>
-        <w:lastRenderedPageBreak/>
+        <w:rPr>
+          <w:noProof/>
+          <w:lang w:eastAsia="de-AT"/>
+        </w:rPr>
+        <mc:AlternateContent>
+          <mc:Choice Requires="wps">
+            <w:drawing>
+              <wp:anchor distT="0" distB="0" distL="114300" distR="114300" simplePos="0" relativeHeight="251663360" behindDoc="0" locked="0" layoutInCell="1" allowOverlap="1" wp14:anchorId="4D5D3CDA" wp14:editId="2259E6D6">
+                <wp:simplePos x="0" y="0"/>
+                <wp:positionH relativeFrom="column">
+                  <wp:posOffset>3810</wp:posOffset>
+                </wp:positionH>
+                <wp:positionV relativeFrom="paragraph">
+                  <wp:posOffset>1289262</wp:posOffset>
+                </wp:positionV>
+                <wp:extent cx="446616" cy="192616"/>
+                <wp:effectExtent l="19050" t="19050" r="10795" b="17145"/>
+                <wp:wrapNone/>
+                <wp:docPr id="4" name="Abgerundetes Rechteck 8"/>
+                <wp:cNvGraphicFramePr/>
+                <a:graphic xmlns:a="http://schemas.openxmlformats.org/drawingml/2006/main">
+                  <a:graphicData uri="http://schemas.microsoft.com/office/word/2010/wordprocessingShape">
+                    <wps:wsp>
+                      <wps:cNvSpPr/>
+                      <wps:spPr>
+                        <a:xfrm>
+                          <a:off x="0" y="0"/>
+                          <a:ext cx="446616" cy="192616"/>
+                        </a:xfrm>
+                        <a:prstGeom prst="roundRect">
+                          <a:avLst/>
+                        </a:prstGeom>
+                        <a:noFill/>
+                        <a:ln w="28575">
+                          <a:solidFill>
+                            <a:srgbClr val="FF0000"/>
+                          </a:solidFill>
+                        </a:ln>
+                      </wps:spPr>
+                      <wps:style>
+                        <a:lnRef idx="2">
+                          <a:schemeClr val="accent1">
+                            <a:shade val="50000"/>
+                          </a:schemeClr>
+                        </a:lnRef>
+                        <a:fillRef idx="1">
+                          <a:schemeClr val="accent1"/>
+                        </a:fillRef>
+                        <a:effectRef idx="0">
+                          <a:schemeClr val="accent1"/>
+                        </a:effectRef>
+                        <a:fontRef idx="minor">
+                          <a:schemeClr val="lt1"/>
+                        </a:fontRef>
+                      </wps:style>
+                      <wps:bodyPr rot="0" spcFirstLastPara="0" vertOverflow="overflow" horzOverflow="overflow" vert="horz" wrap="square" lIns="91440" tIns="45720" rIns="91440" bIns="45720" numCol="1" spcCol="0" rtlCol="0" fromWordArt="0" anchor="ctr" anchorCtr="0" forceAA="0" compatLnSpc="1">
+                        <a:prstTxWarp prst="textNoShape">
+                          <a:avLst/>
+                        </a:prstTxWarp>
+                        <a:noAutofit/>
+                      </wps:bodyPr>
+                    </wps:wsp>
+                  </a:graphicData>
+                </a:graphic>
+                <wp14:sizeRelH relativeFrom="margin">
+                  <wp14:pctWidth>0</wp14:pctWidth>
+                </wp14:sizeRelH>
+                <wp14:sizeRelV relativeFrom="margin">
+                  <wp14:pctHeight>0</wp14:pctHeight>
+                </wp14:sizeRelV>
+              </wp:anchor>
+            </w:drawing>
+          </mc:Choice>
+          <mc:Fallback>
+            <w:pict>
+              <v:roundrect w14:anchorId="17E2AA7D" id="Abgerundetes Rechteck 8" o:spid="_x0000_s1026" style="position:absolute;margin-left:.3pt;margin-top:101.5pt;width:35.15pt;height:15.15pt;z-index:251663360;visibility:visible;mso-wrap-style:square;mso-width-percent:0;mso-height-percent:0;mso-wrap-distance-left:9pt;mso-wrap-distance-top:0;mso-wrap-distance-right:9pt;mso-wrap-distance-bottom:0;mso-position-horizontal:absolute;mso-position-horizontal-relative:text;mso-position-vertical:absolute;mso-position-vertical-relative:text;mso-width-percent:0;mso-height-percent:0;mso-width-relative:margin;mso-height-relative:margin;v-text-anchor:middle" arcsize="10923f" o:gfxdata="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" filled="f" strokecolor="red" strokeweight="2.25pt">
+                <v:stroke joinstyle="miter"/>
+              </v:roundrect>
+            </w:pict>
+          </mc:Fallback>
+        </mc:AlternateContent>
+      </w:r>
+      <w:r>
         <w:drawing>
-          <wp:inline distT="0" distB="0" distL="0" distR="0" wp14:anchorId="1021F774" wp14:editId="44BA3B6F">
-            <wp:extent cx="5443268" cy="2114428"/>
-            <wp:effectExtent l="0" t="0" r="5080" b="635"/>
-            <wp:docPr id="9" name="Grafik 9"/>
+          <wp:inline distT="0" distB="0" distL="0" distR="0" wp14:anchorId="10452262" wp14:editId="5E98D4EE">
+            <wp:extent cx="4796367" cy="2697956"/>
+            <wp:effectExtent l="0" t="0" r="4445" b="7620"/>
+            <wp:docPr id="3" name="Grafik 3"/>
             <wp:cNvGraphicFramePr>
               <a:graphicFrameLocks xmlns:a="http://schemas.openxmlformats.org/drawingml/2006/main" noChangeAspect="1"/>
             </wp:cNvGraphicFramePr>
@@ -1033,7 +1007,7 @@
                   <pic:spPr>
                     <a:xfrm>
                       <a:off x="0" y="0"/>
-                      <a:ext cx="5556796" cy="2158528"/>
+                      <a:ext cx="4800382" cy="2700214"/>
                     </a:xfrm>
                     <a:prstGeom prst="rect">
                       <a:avLst/>
@@ -1047,85 +1021,150 @@
       </w:r>
     </w:p>
     <w:p>
+      <w:r>
+        <w:lastRenderedPageBreak/>
+        <w:t>Noch sind diese Datenbanken leer, aus diesem Grund müssen sie mit zugehörigen SQL-Dateien befüllt werden:</w:t>
+      </w:r>
+    </w:p>
+    <w:p>
       <w:pPr>
         <w:pStyle w:val="berschrift3"/>
       </w:pPr>
       <w:r>
-        <w:t>Datenbank-Nutzer erstellen, damit die Website Abfragen auf die DB ausführen kann:</w:t>
-      </w:r>
-    </w:p>
-    <w:p>
-      <w:r>
-        <w:t>Dieser Schritt ist essentiell für die Nutzung der Webseite, sonst käme es bloß zu zahlreichen Error-Meldungen und „</w:t>
-      </w:r>
-      <w:proofErr w:type="spellStart"/>
-      <w:r>
-        <w:t>MySqli</w:t>
-      </w:r>
-      <w:proofErr w:type="spellEnd"/>
-      <w:r>
-        <w:t>“-</w:t>
-      </w:r>
-      <w:proofErr w:type="spellStart"/>
-      <w:r>
-        <w:t>Exceptions</w:t>
-      </w:r>
-      <w:proofErr w:type="spellEnd"/>
-      <w:r>
-        <w:t xml:space="preserve">. Für beide vorhin erstellten Datenbanken müssen Nutzer mit bestimmten Zugriffsrechten erstellt werden, dies wird gemacht indem man nach Auswahl der jeweiligen DB den Reiter </w:t>
+        <w:t>Datenbanken mit Daten füllen:</w:t>
+      </w:r>
+    </w:p>
+    <w:p>
+      <w:pPr>
+        <w:rPr>
+          <w:i/>
+          <w:sz w:val="20"/>
+        </w:rPr>
+      </w:pPr>
+      <w:r>
+        <w:rPr>
+          <w:i/>
+          <w:sz w:val="20"/>
+        </w:rPr>
+        <w:t>Anmerkung: Dieser Schritt ist theoretisch nicht notwendig, da man auch manuell Nutzer der Webseite erstellen kann und die Vokabelliste für das Lernspiel füllen kann, für genauere Informationen siehe das User-Manual.</w:t>
+      </w:r>
+    </w:p>
+    <w:p>
+      <w:r>
+        <w:t xml:space="preserve">Nachdem man in phpMyAdmin die zugehörige Datenbank ausgewählt hat, kann man unter dem Reiter </w:t>
       </w:r>
       <w:r>
         <w:rPr>
           <w:b/>
         </w:rPr>
-        <w:t>Rechte</w:t>
-      </w:r>
-      <w:r>
-        <w:t xml:space="preserve"> und dann den Link </w:t>
+        <w:t>Importieren</w:t>
       </w:r>
       <w:r>
         <w:rPr>
           <w:b/>
         </w:rPr>
-        <w:t xml:space="preserve">Benutzerkonto hinzufügen </w:t>
-      </w:r>
-      <w:r>
-        <w:t>auswählt.</w:t>
-      </w:r>
-    </w:p>
-    <w:p>
-      <w:r>
-        <w:t>Die Nutzerdaten sind zu finden im Unterordner des Projekts namens „/</w:t>
-      </w:r>
-      <w:proofErr w:type="spellStart"/>
-      <w:r>
-        <w:t>config</w:t>
-      </w:r>
-      <w:proofErr w:type="spellEnd"/>
-      <w:r>
-        <w:t>“.</w:t>
-      </w:r>
-    </w:p>
-    <w:p>
-      <w:pPr>
-        <w:rPr>
-          <w:b/>
-        </w:rPr>
-      </w:pPr>
-      <w:r>
-        <w:rPr>
-          <w:b/>
-        </w:rPr>
-        <w:t>User-Datenbank:</w:t>
-      </w:r>
-    </w:p>
-    <w:p>
+        <w:t xml:space="preserve"> </w:t>
+      </w:r>
+      <w:r>
+        <w:t>ein SQL-File aus dem Verzeichnis auswählen, um so die DB</w:t>
+      </w:r>
+      <w:r>
+        <w:t>s</w:t>
+      </w:r>
+      <w:r>
+        <w:t xml:space="preserve"> zu befüllen. </w:t>
+      </w:r>
+    </w:p>
+    <w:p>
+      <w:r>
+        <w:rPr>
+          <w:noProof/>
+          <w:lang w:eastAsia="de-AT"/>
+        </w:rPr>
+        <mc:AlternateContent>
+          <mc:Choice Requires="wps">
+            <w:drawing>
+              <wp:anchor distT="0" distB="0" distL="114300" distR="114300" simplePos="0" relativeHeight="251665408" behindDoc="0" locked="0" layoutInCell="1" allowOverlap="1" wp14:anchorId="2B4F81D7" wp14:editId="1AA149C9">
+                <wp:simplePos x="0" y="0"/>
+                <wp:positionH relativeFrom="column">
+                  <wp:posOffset>2789555</wp:posOffset>
+                </wp:positionH>
+                <wp:positionV relativeFrom="paragraph">
+                  <wp:posOffset>23918</wp:posOffset>
+                </wp:positionV>
+                <wp:extent cx="679450" cy="192405"/>
+                <wp:effectExtent l="19050" t="19050" r="25400" b="17145"/>
+                <wp:wrapNone/>
+                <wp:docPr id="14" name="Abgerundetes Rechteck 8"/>
+                <wp:cNvGraphicFramePr/>
+                <a:graphic xmlns:a="http://schemas.openxmlformats.org/drawingml/2006/main">
+                  <a:graphicData uri="http://schemas.microsoft.com/office/word/2010/wordprocessingShape">
+                    <wps:wsp>
+                      <wps:cNvSpPr/>
+                      <wps:spPr>
+                        <a:xfrm>
+                          <a:off x="0" y="0"/>
+                          <a:ext cx="679450" cy="192405"/>
+                        </a:xfrm>
+                        <a:prstGeom prst="roundRect">
+                          <a:avLst/>
+                        </a:prstGeom>
+                        <a:noFill/>
+                        <a:ln w="28575">
+                          <a:solidFill>
+                            <a:srgbClr val="FF0000"/>
+                          </a:solidFill>
+                        </a:ln>
+                      </wps:spPr>
+                      <wps:style>
+                        <a:lnRef idx="2">
+                          <a:schemeClr val="accent1">
+                            <a:shade val="50000"/>
+                          </a:schemeClr>
+                        </a:lnRef>
+                        <a:fillRef idx="1">
+                          <a:schemeClr val="accent1"/>
+                        </a:fillRef>
+                        <a:effectRef idx="0">
+                          <a:schemeClr val="accent1"/>
+                        </a:effectRef>
+                        <a:fontRef idx="minor">
+                          <a:schemeClr val="lt1"/>
+                        </a:fontRef>
+                      </wps:style>
+                      <wps:bodyPr rot="0" spcFirstLastPara="0" vertOverflow="overflow" horzOverflow="overflow" vert="horz" wrap="square" lIns="91440" tIns="45720" rIns="91440" bIns="45720" numCol="1" spcCol="0" rtlCol="0" fromWordArt="0" anchor="ctr" anchorCtr="0" forceAA="0" compatLnSpc="1">
+                        <a:prstTxWarp prst="textNoShape">
+                          <a:avLst/>
+                        </a:prstTxWarp>
+                        <a:noAutofit/>
+                      </wps:bodyPr>
+                    </wps:wsp>
+                  </a:graphicData>
+                </a:graphic>
+                <wp14:sizeRelH relativeFrom="margin">
+                  <wp14:pctWidth>0</wp14:pctWidth>
+                </wp14:sizeRelH>
+                <wp14:sizeRelV relativeFrom="margin">
+                  <wp14:pctHeight>0</wp14:pctHeight>
+                </wp14:sizeRelV>
+              </wp:anchor>
+            </w:drawing>
+          </mc:Choice>
+          <mc:Fallback>
+            <w:pict>
+              <v:roundrect w14:anchorId="4BCBA051" id="Abgerundetes Rechteck 8" o:spid="_x0000_s1026" style="position:absolute;margin-left:219.65pt;margin-top:1.9pt;width:53.5pt;height:15.15pt;z-index:251665408;visibility:visible;mso-wrap-style:square;mso-width-percent:0;mso-height-percent:0;mso-wrap-distance-left:9pt;mso-wrap-distance-top:0;mso-wrap-distance-right:9pt;mso-wrap-distance-bottom:0;mso-position-horizontal:absolute;mso-position-horizontal-relative:text;mso-position-vertical:absolute;mso-position-vertical-relative:text;mso-width-percent:0;mso-height-percent:0;mso-width-relative:margin;mso-height-relative:margin;v-text-anchor:middle" arcsize="10923f" o:gfxdata="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" filled="f" strokecolor="red" strokeweight="2.25pt">
+                <v:stroke joinstyle="miter"/>
+              </v:roundrect>
+            </w:pict>
+          </mc:Fallback>
+        </mc:AlternateContent>
+      </w:r>
       <w:r>
         <w:drawing>
-          <wp:inline distT="0" distB="0" distL="0" distR="0" wp14:anchorId="1A259F79" wp14:editId="54C46EFC">
-            <wp:extent cx="1686160" cy="752580"/>
-            <wp:effectExtent l="0" t="0" r="9525" b="9525"/>
-            <wp:docPr id="11" name="Grafik 11"/>
+          <wp:inline distT="0" distB="0" distL="0" distR="0" wp14:anchorId="329C18EF" wp14:editId="0F2BA8A6">
+            <wp:extent cx="5760720" cy="227330"/>
+            <wp:effectExtent l="0" t="0" r="0" b="1270"/>
+            <wp:docPr id="5" name="Grafik 5"/>
             <wp:cNvGraphicFramePr>
               <a:graphicFrameLocks xmlns:a="http://schemas.openxmlformats.org/drawingml/2006/main" noChangeAspect="1"/>
             </wp:cNvGraphicFramePr>
@@ -1145,7 +1184,7 @@
                   <pic:spPr>
                     <a:xfrm>
                       <a:off x="0" y="0"/>
-                      <a:ext cx="1686160" cy="752580"/>
+                      <a:ext cx="5760720" cy="227330"/>
                     </a:xfrm>
                     <a:prstGeom prst="rect">
                       <a:avLst/>
@@ -1159,25 +1198,52 @@
       </w:r>
     </w:p>
     <w:p>
-      <w:pPr>
-        <w:rPr>
-          <w:b/>
-        </w:rPr>
-      </w:pPr>
-      <w:r>
-        <w:rPr>
-          <w:b/>
-        </w:rPr>
-        <w:t>Vokabel-Datenbank:</w:t>
-      </w:r>
-    </w:p>
-    <w:p>
-      <w:r>
+      <w:r>
+        <w:t>Für beide Datenbanken „</w:t>
+      </w:r>
+      <w:proofErr w:type="spellStart"/>
+      <w:r>
+        <w:t>vokabeln</w:t>
+      </w:r>
+      <w:proofErr w:type="spellEnd"/>
+      <w:r>
+        <w:t>“ und „</w:t>
+      </w:r>
+      <w:proofErr w:type="spellStart"/>
+      <w:r>
+        <w:t>user</w:t>
+      </w:r>
+      <w:proofErr w:type="spellEnd"/>
+      <w:r>
+        <w:t>“ befinden sich SQL-Files im Unterordner „</w:t>
+      </w:r>
+      <w:proofErr w:type="spellStart"/>
+      <w:r>
+        <w:t>database</w:t>
+      </w:r>
+      <w:proofErr w:type="spellEnd"/>
+      <w:r>
+        <w:t xml:space="preserve">“ im </w:t>
+      </w:r>
+      <w:proofErr w:type="spellStart"/>
+      <w:r>
+        <w:t>SourceCode</w:t>
+      </w:r>
+      <w:proofErr w:type="spellEnd"/>
+      <w:r>
+        <w:t xml:space="preserve"> Verzeichnis der Projekt-Abgabe:</w:t>
+      </w:r>
+    </w:p>
+    <w:p>
+      <w:r>
+        <w:rPr>
+          <w:noProof/>
+        </w:rPr>
         <w:drawing>
-          <wp:inline distT="0" distB="0" distL="0" distR="0" wp14:anchorId="04838A33" wp14:editId="1A9F0F36">
-            <wp:extent cx="1886213" cy="733527"/>
-            <wp:effectExtent l="0" t="0" r="0" b="9525"/>
-            <wp:docPr id="10" name="Grafik 10"/>
+          <wp:inline distT="0" distB="0" distL="0" distR="0" wp14:anchorId="252CDD6E" wp14:editId="453791B0">
+            <wp:extent cx="5443268" cy="2114428"/>
+            <wp:effectExtent l="0" t="0" r="5080" b="635"/>
+            <wp:docPr id="9" name="Grafik 9"/>
             <wp:cNvGraphicFramePr>
               <a:graphicFrameLocks xmlns:a="http://schemas.openxmlformats.org/drawingml/2006/main" noChangeAspect="1"/>
             </wp:cNvGraphicFramePr>
@@ -1197,6 +1263,338 @@
                   <pic:spPr>
                     <a:xfrm>
                       <a:off x="0" y="0"/>
+                      <a:ext cx="5556796" cy="2158528"/>
+                    </a:xfrm>
+                    <a:prstGeom prst="rect">
+                      <a:avLst/>
+                    </a:prstGeom>
+                  </pic:spPr>
+                </pic:pic>
+              </a:graphicData>
+            </a:graphic>
+          </wp:inline>
+        </w:drawing>
+      </w:r>
+    </w:p>
+    <w:p>
+      <w:pPr>
+        <w:pStyle w:val="berschrift3"/>
+      </w:pPr>
+      <w:r>
+        <w:t>Datenbank-Nutzer erstellen, damit die Website Abfragen auf die DB ausführen kann:</w:t>
+      </w:r>
+    </w:p>
+    <w:p>
+      <w:r>
+        <w:t>Dieser Schritt ist essentiell für die Nutzung der Webseite, sonst käme es bloß zu zahlreichen Error-Meldungen und „</w:t>
+      </w:r>
+      <w:proofErr w:type="spellStart"/>
+      <w:r>
+        <w:t>MySqli</w:t>
+      </w:r>
+      <w:proofErr w:type="spellEnd"/>
+      <w:r>
+        <w:t>“-</w:t>
+      </w:r>
+      <w:proofErr w:type="spellStart"/>
+      <w:r>
+        <w:t>Exceptions</w:t>
+      </w:r>
+      <w:proofErr w:type="spellEnd"/>
+      <w:r>
+        <w:t xml:space="preserve">. Für beide vorhin erstellten Datenbanken müssen Nutzer mit bestimmten Zugriffsrechten erstellt werden, dies wird gemacht indem man nach Auswahl der jeweiligen DB den Reiter </w:t>
+      </w:r>
+      <w:r>
+        <w:rPr>
+          <w:b/>
+        </w:rPr>
+        <w:t>Rechte</w:t>
+      </w:r>
+      <w:r>
+        <w:t xml:space="preserve"> und dann den Link </w:t>
+      </w:r>
+      <w:r>
+        <w:rPr>
+          <w:b/>
+        </w:rPr>
+        <w:t xml:space="preserve">Benutzerkonto hinzufügen </w:t>
+      </w:r>
+      <w:r>
+        <w:t>auswählt.</w:t>
+      </w:r>
+    </w:p>
+    <w:p>
+      <w:r>
+        <w:rPr>
+          <w:noProof/>
+          <w:lang w:eastAsia="de-AT"/>
+        </w:rPr>
+        <mc:AlternateContent>
+          <mc:Choice Requires="wps">
+            <w:drawing>
+              <wp:anchor distT="0" distB="0" distL="114300" distR="114300" simplePos="0" relativeHeight="251667456" behindDoc="0" locked="0" layoutInCell="1" allowOverlap="1" wp14:anchorId="6BC2625A" wp14:editId="2DE36B9C">
+                <wp:simplePos x="0" y="0"/>
+                <wp:positionH relativeFrom="column">
+                  <wp:posOffset>4192905</wp:posOffset>
+                </wp:positionH>
+                <wp:positionV relativeFrom="paragraph">
+                  <wp:posOffset>23072</wp:posOffset>
+                </wp:positionV>
+                <wp:extent cx="524510" cy="192405"/>
+                <wp:effectExtent l="19050" t="19050" r="27940" b="17145"/>
+                <wp:wrapNone/>
+                <wp:docPr id="15" name="Abgerundetes Rechteck 8"/>
+                <wp:cNvGraphicFramePr/>
+                <a:graphic xmlns:a="http://schemas.openxmlformats.org/drawingml/2006/main">
+                  <a:graphicData uri="http://schemas.microsoft.com/office/word/2010/wordprocessingShape">
+                    <wps:wsp>
+                      <wps:cNvSpPr/>
+                      <wps:spPr>
+                        <a:xfrm>
+                          <a:off x="0" y="0"/>
+                          <a:ext cx="524510" cy="192405"/>
+                        </a:xfrm>
+                        <a:prstGeom prst="roundRect">
+                          <a:avLst/>
+                        </a:prstGeom>
+                        <a:noFill/>
+                        <a:ln w="28575">
+                          <a:solidFill>
+                            <a:srgbClr val="FF0000"/>
+                          </a:solidFill>
+                        </a:ln>
+                      </wps:spPr>
+                      <wps:style>
+                        <a:lnRef idx="2">
+                          <a:schemeClr val="accent1">
+                            <a:shade val="50000"/>
+                          </a:schemeClr>
+                        </a:lnRef>
+                        <a:fillRef idx="1">
+                          <a:schemeClr val="accent1"/>
+                        </a:fillRef>
+                        <a:effectRef idx="0">
+                          <a:schemeClr val="accent1"/>
+                        </a:effectRef>
+                        <a:fontRef idx="minor">
+                          <a:schemeClr val="lt1"/>
+                        </a:fontRef>
+                      </wps:style>
+                      <wps:bodyPr rot="0" spcFirstLastPara="0" vertOverflow="overflow" horzOverflow="overflow" vert="horz" wrap="square" lIns="91440" tIns="45720" rIns="91440" bIns="45720" numCol="1" spcCol="0" rtlCol="0" fromWordArt="0" anchor="ctr" anchorCtr="0" forceAA="0" compatLnSpc="1">
+                        <a:prstTxWarp prst="textNoShape">
+                          <a:avLst/>
+                        </a:prstTxWarp>
+                        <a:noAutofit/>
+                      </wps:bodyPr>
+                    </wps:wsp>
+                  </a:graphicData>
+                </a:graphic>
+                <wp14:sizeRelH relativeFrom="margin">
+                  <wp14:pctWidth>0</wp14:pctWidth>
+                </wp14:sizeRelH>
+                <wp14:sizeRelV relativeFrom="margin">
+                  <wp14:pctHeight>0</wp14:pctHeight>
+                </wp14:sizeRelV>
+              </wp:anchor>
+            </w:drawing>
+          </mc:Choice>
+          <mc:Fallback>
+            <w:pict>
+              <v:roundrect w14:anchorId="6A2EC931" id="Abgerundetes Rechteck 8" o:spid="_x0000_s1026" style="position:absolute;margin-left:330.15pt;margin-top:1.8pt;width:41.3pt;height:15.15pt;z-index:251667456;visibility:visible;mso-wrap-style:square;mso-width-percent:0;mso-height-percent:0;mso-wrap-distance-left:9pt;mso-wrap-distance-top:0;mso-wrap-distance-right:9pt;mso-wrap-distance-bottom:0;mso-position-horizontal:absolute;mso-position-horizontal-relative:text;mso-position-vertical:absolute;mso-position-vertical-relative:text;mso-width-percent:0;mso-height-percent:0;mso-width-relative:margin;mso-height-relative:margin;v-text-anchor:middle" arcsize="10923f" o:gfxdata="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" filled="f" strokecolor="red" strokeweight="2.25pt">
+                <v:stroke joinstyle="miter"/>
+              </v:roundrect>
+            </w:pict>
+          </mc:Fallback>
+        </mc:AlternateContent>
+      </w:r>
+      <w:r>
+        <w:drawing>
+          <wp:inline distT="0" distB="0" distL="0" distR="0" wp14:anchorId="715F7BD2" wp14:editId="2EA60846">
+            <wp:extent cx="5760720" cy="227330"/>
+            <wp:effectExtent l="0" t="0" r="0" b="1270"/>
+            <wp:docPr id="12" name="Grafik 12"/>
+            <wp:cNvGraphicFramePr>
+              <a:graphicFrameLocks xmlns:a="http://schemas.openxmlformats.org/drawingml/2006/main" noChangeAspect="1"/>
+            </wp:cNvGraphicFramePr>
+            <a:graphic xmlns:a="http://schemas.openxmlformats.org/drawingml/2006/main">
+              <a:graphicData uri="http://schemas.openxmlformats.org/drawingml/2006/picture">
+                <pic:pic xmlns:pic="http://schemas.openxmlformats.org/drawingml/2006/picture">
+                  <pic:nvPicPr>
+                    <pic:cNvPr id="1" name=""/>
+                    <pic:cNvPicPr/>
+                  </pic:nvPicPr>
+                  <pic:blipFill>
+                    <a:blip r:embed="rId15"/>
+                    <a:stretch>
+                      <a:fillRect/>
+                    </a:stretch>
+                  </pic:blipFill>
+                  <pic:spPr>
+                    <a:xfrm>
+                      <a:off x="0" y="0"/>
+                      <a:ext cx="5760720" cy="227330"/>
+                    </a:xfrm>
+                    <a:prstGeom prst="rect">
+                      <a:avLst/>
+                    </a:prstGeom>
+                  </pic:spPr>
+                </pic:pic>
+              </a:graphicData>
+            </a:graphic>
+          </wp:inline>
+        </w:drawing>
+      </w:r>
+    </w:p>
+    <w:p>
+      <w:r>
+        <w:drawing>
+          <wp:inline distT="0" distB="0" distL="0" distR="0" wp14:anchorId="138150C6" wp14:editId="5B7C9526">
+            <wp:extent cx="1974951" cy="819192"/>
+            <wp:effectExtent l="0" t="0" r="6350" b="0"/>
+            <wp:docPr id="13" name="Grafik 13"/>
+            <wp:cNvGraphicFramePr>
+              <a:graphicFrameLocks xmlns:a="http://schemas.openxmlformats.org/drawingml/2006/main" noChangeAspect="1"/>
+            </wp:cNvGraphicFramePr>
+            <a:graphic xmlns:a="http://schemas.openxmlformats.org/drawingml/2006/main">
+              <a:graphicData uri="http://schemas.openxmlformats.org/drawingml/2006/picture">
+                <pic:pic xmlns:pic="http://schemas.openxmlformats.org/drawingml/2006/picture">
+                  <pic:nvPicPr>
+                    <pic:cNvPr id="1" name=""/>
+                    <pic:cNvPicPr/>
+                  </pic:nvPicPr>
+                  <pic:blipFill>
+                    <a:blip r:embed="rId17"/>
+                    <a:stretch>
+                      <a:fillRect/>
+                    </a:stretch>
+                  </pic:blipFill>
+                  <pic:spPr>
+                    <a:xfrm>
+                      <a:off x="0" y="0"/>
+                      <a:ext cx="1974951" cy="819192"/>
+                    </a:xfrm>
+                    <a:prstGeom prst="rect">
+                      <a:avLst/>
+                    </a:prstGeom>
+                  </pic:spPr>
+                </pic:pic>
+              </a:graphicData>
+            </a:graphic>
+          </wp:inline>
+        </w:drawing>
+      </w:r>
+    </w:p>
+    <w:p>
+      <w:r>
+        <w:t>Die Nutzerdaten sind zu finden im Unterordner des Projekts namens „/</w:t>
+      </w:r>
+      <w:proofErr w:type="spellStart"/>
+      <w:r>
+        <w:t>config</w:t>
+      </w:r>
+      <w:proofErr w:type="spellEnd"/>
+      <w:r>
+        <w:t>“.</w:t>
+      </w:r>
+    </w:p>
+    <w:p>
+      <w:pPr>
+        <w:rPr>
+          <w:b/>
+        </w:rPr>
+      </w:pPr>
+      <w:r>
+        <w:rPr>
+          <w:b/>
+        </w:rPr>
+        <w:t>User-Datenbank:</w:t>
+      </w:r>
+    </w:p>
+    <w:p>
+      <w:r>
+        <w:rPr>
+          <w:noProof/>
+        </w:rPr>
+        <w:drawing>
+          <wp:inline distT="0" distB="0" distL="0" distR="0" wp14:anchorId="7FDCE6C6" wp14:editId="588E31F7">
+            <wp:extent cx="1686160" cy="752580"/>
+            <wp:effectExtent l="0" t="0" r="9525" b="9525"/>
+            <wp:docPr id="11" name="Grafik 11"/>
+            <wp:cNvGraphicFramePr>
+              <a:graphicFrameLocks xmlns:a="http://schemas.openxmlformats.org/drawingml/2006/main" noChangeAspect="1"/>
+            </wp:cNvGraphicFramePr>
+            <a:graphic xmlns:a="http://schemas.openxmlformats.org/drawingml/2006/main">
+              <a:graphicData uri="http://schemas.openxmlformats.org/drawingml/2006/picture">
+                <pic:pic xmlns:pic="http://schemas.openxmlformats.org/drawingml/2006/picture">
+                  <pic:nvPicPr>
+                    <pic:cNvPr id="1" name=""/>
+                    <pic:cNvPicPr/>
+                  </pic:nvPicPr>
+                  <pic:blipFill>
+                    <a:blip r:embed="rId18"/>
+                    <a:stretch>
+                      <a:fillRect/>
+                    </a:stretch>
+                  </pic:blipFill>
+                  <pic:spPr>
+                    <a:xfrm>
+                      <a:off x="0" y="0"/>
+                      <a:ext cx="1686160" cy="752580"/>
+                    </a:xfrm>
+                    <a:prstGeom prst="rect">
+                      <a:avLst/>
+                    </a:prstGeom>
+                  </pic:spPr>
+                </pic:pic>
+              </a:graphicData>
+            </a:graphic>
+          </wp:inline>
+        </w:drawing>
+      </w:r>
+    </w:p>
+    <w:p>
+      <w:pPr>
+        <w:rPr>
+          <w:b/>
+        </w:rPr>
+      </w:pPr>
+      <w:r>
+        <w:rPr>
+          <w:b/>
+        </w:rPr>
+        <w:t>Vokabel-Datenbank:</w:t>
+      </w:r>
+    </w:p>
+    <w:p>
+      <w:r>
+        <w:rPr>
+          <w:noProof/>
+        </w:rPr>
+        <w:lastRenderedPageBreak/>
+        <w:drawing>
+          <wp:inline distT="0" distB="0" distL="0" distR="0" wp14:anchorId="621FAA45" wp14:editId="73D3F53A">
+            <wp:extent cx="1886213" cy="733527"/>
+            <wp:effectExtent l="0" t="0" r="0" b="9525"/>
+            <wp:docPr id="10" name="Grafik 10"/>
+            <wp:cNvGraphicFramePr>
+              <a:graphicFrameLocks xmlns:a="http://schemas.openxmlformats.org/drawingml/2006/main" noChangeAspect="1"/>
+            </wp:cNvGraphicFramePr>
+            <a:graphic xmlns:a="http://schemas.openxmlformats.org/drawingml/2006/main">
+              <a:graphicData uri="http://schemas.openxmlformats.org/drawingml/2006/picture">
+                <pic:pic xmlns:pic="http://schemas.openxmlformats.org/drawingml/2006/picture">
+                  <pic:nvPicPr>
+                    <pic:cNvPr id="1" name=""/>
+                    <pic:cNvPicPr/>
+                  </pic:nvPicPr>
+                  <pic:blipFill>
+                    <a:blip r:embed="rId19"/>
+                    <a:stretch>
+                      <a:fillRect/>
+                    </a:stretch>
+                  </pic:blipFill>
+                  <pic:spPr>
+                    <a:xfrm>
+                      <a:off x="0" y="0"/>
                       <a:ext cx="1886213" cy="733527"/>
                     </a:xfrm>
                     <a:prstGeom prst="rect">
@@ -1222,12 +1620,10 @@
       <w:r>
         <w:t xml:space="preserve"> geschafft sein!</w:t>
       </w:r>
-      <w:bookmarkStart w:id="0" w:name="_GoBack"/>
-      <w:bookmarkEnd w:id="0"/>
     </w:p>
     <w:sectPr>
-      <w:headerReference w:type="default" r:id="rId17"/>
-      <w:footerReference w:type="default" r:id="rId18"/>
+      <w:headerReference w:type="default" r:id="rId20"/>
+      <w:footerReference w:type="default" r:id="rId21"/>
       <w:pgSz w:w="11906" w:h="16838"/>
       <w:pgMar w:top="1417" w:right="1417" w:bottom="1134" w:left="1417" w:header="708" w:footer="708" w:gutter="0"/>
       <w:cols w:space="708"/>
@@ -1238,7 +1634,7 @@
 </file>
 
 <file path=word/endnotes.xml><?xml version="1.0" encoding="utf-8"?>
-<w:endnotes xmlns:wpc="http://schemas.microsoft.com/office/word/2010/wordprocessingCanvas" xmlns:mc="http://schemas.openxmlformats.org/markup-compatibility/2006" xmlns:o="urn:schemas-microsoft-com:office:office" xmlns:r="http://schemas.openxmlformats.org/officeDocument/2006/relationships" xmlns:m="http://schemas.openxmlformats.org/officeDocument/2006/math" xmlns:v="urn:schemas-microsoft-com:vml" xmlns:wp14="http://schemas.microsoft.com/office/word/2010/wordprocessingDrawing" xmlns:wp="http://schemas.openxmlformats.org/drawingml/2006/wordprocessingDrawing" xmlns:w10="urn:schemas-microsoft-com:office:word" xmlns:w="http://schemas.openxmlformats.org/wordprocessingml/2006/main" xmlns:w14="http://schemas.microsoft.com/office/word/2010/wordml" xmlns:w15="http://schemas.microsoft.com/office/word/2012/wordml" xmlns:wpg="http://schemas.microsoft.com/office/word/2010/wordprocessingGroup" xmlns:wpi="http://schemas.microsoft.com/office/word/2010/wordprocessingInk" xmlns:wne="http://schemas.microsoft.com/office/word/2006/wordml" xmlns:wps="http://schemas.microsoft.com/office/word/2010/wordprocessingShape" mc:Ignorable="w14 w15 wp14">
+<w:endnotes xmlns:wpc="http://schemas.microsoft.com/office/word/2010/wordprocessingCanvas" xmlns:cx="http://schemas.microsoft.com/office/drawing/2014/chartex" xmlns:cx1="http://schemas.microsoft.com/office/drawing/2015/9/8/chartex" xmlns:cx2="http://schemas.microsoft.com/office/drawing/2015/10/21/chartex" xmlns:cx3="http://schemas.microsoft.com/office/drawing/2016/5/9/chartex" xmlns:cx4="http://schemas.microsoft.com/office/drawing/2016/5/10/chartex" xmlns:cx5="http://schemas.microsoft.com/office/drawing/2016/5/11/chartex" xmlns:cx6="http://schemas.microsoft.com/office/drawing/2016/5/12/chartex" xmlns:cx7="http://schemas.microsoft.com/office/drawing/2016/5/13/chartex" xmlns:cx8="http://schemas.microsoft.com/office/drawing/2016/5/14/chartex" xmlns:mc="http://schemas.openxmlformats.org/markup-compatibility/2006" xmlns:aink="http://schemas.microsoft.com/office/drawing/2016/ink" xmlns:am3d="http://schemas.microsoft.com/office/drawing/2017/model3d" xmlns:o="urn:schemas-microsoft-com:office:office" xmlns:oel="http://schemas.microsoft.com/office/2019/extlst" xmlns:r="http://schemas.openxmlformats.org/officeDocument/2006/relationships" xmlns:m="http://schemas.openxmlformats.org/officeDocument/2006/math" xmlns:v="urn:schemas-microsoft-com:vml" xmlns:wp14="http://schemas.microsoft.com/office/word/2010/wordprocessingDrawing" xmlns:wp="http://schemas.openxmlformats.org/drawingml/2006/wordprocessingDrawing" xmlns:w10="urn:schemas-microsoft-com:office:word" xmlns:w="http://schemas.openxmlformats.org/wordprocessingml/2006/main" xmlns:w14="http://schemas.microsoft.com/office/word/2010/wordml" xmlns:w15="http://schemas.microsoft.com/office/word/2012/wordml" xmlns:w16cex="http://schemas.microsoft.com/office/word/2018/wordml/cex" xmlns:w16cid="http://schemas.microsoft.com/office/word/2016/wordml/cid" xmlns:w16="http://schemas.microsoft.com/office/word/2018/wordml" xmlns:w16sdtdh="http://schemas.microsoft.com/office/word/2020/wordml/sdtdatahash" xmlns:w16se="http://schemas.microsoft.com/office/word/2015/wordml/symex" xmlns:wpg="http://schemas.microsoft.com/office/word/2010/wordprocessingGroup" xmlns:wpi="http://schemas.microsoft.com/office/word/2010/wordprocessingInk" xmlns:wne="http://schemas.microsoft.com/office/word/2006/wordml" xmlns:wps="http://schemas.microsoft.com/office/word/2010/wordprocessingShape" mc:Ignorable="w14 w15 w16se w16cid w16 w16cex w16sdtdh wp14">
   <w:endnote w:type="separator" w:id="-1">
     <w:p>
       <w:pPr>
@@ -1263,7 +1659,7 @@
 </file>
 
 <file path=word/footer1.xml><?xml version="1.0" encoding="utf-8"?>
-<w:ftr xmlns:wpc="http://schemas.microsoft.com/office/word/2010/wordprocessingCanvas" xmlns:mc="http://schemas.openxmlformats.org/markup-compatibility/2006" xmlns:o="urn:schemas-microsoft-com:office:office" xmlns:r="http://schemas.openxmlformats.org/officeDocument/2006/relationships" xmlns:m="http://schemas.openxmlformats.org/officeDocument/2006/math" xmlns:v="urn:schemas-microsoft-com:vml" xmlns:wp14="http://schemas.microsoft.com/office/word/2010/wordprocessingDrawing" xmlns:wp="http://schemas.openxmlformats.org/drawingml/2006/wordprocessingDrawing" xmlns:w10="urn:schemas-microsoft-com:office:word" xmlns:w="http://schemas.openxmlformats.org/wordprocessingml/2006/main" xmlns:w14="http://schemas.microsoft.com/office/word/2010/wordml" xmlns:w15="http://schemas.microsoft.com/office/word/2012/wordml" xmlns:wpg="http://schemas.microsoft.com/office/word/2010/wordprocessingGroup" xmlns:wpi="http://schemas.microsoft.com/office/word/2010/wordprocessingInk" xmlns:wne="http://schemas.microsoft.com/office/word/2006/wordml" xmlns:wps="http://schemas.microsoft.com/office/word/2010/wordprocessingShape" mc:Ignorable="w14 w15 wp14">
+<w:ftr xmlns:wpc="http://schemas.microsoft.com/office/word/2010/wordprocessingCanvas" xmlns:cx="http://schemas.microsoft.com/office/drawing/2014/chartex" xmlns:cx1="http://schemas.microsoft.com/office/drawing/2015/9/8/chartex" xmlns:cx2="http://schemas.microsoft.com/office/drawing/2015/10/21/chartex" xmlns:cx3="http://schemas.microsoft.com/office/drawing/2016/5/9/chartex" xmlns:cx4="http://schemas.microsoft.com/office/drawing/2016/5/10/chartex" xmlns:cx5="http://schemas.microsoft.com/office/drawing/2016/5/11/chartex" xmlns:cx6="http://schemas.microsoft.com/office/drawing/2016/5/12/chartex" xmlns:cx7="http://schemas.microsoft.com/office/drawing/2016/5/13/chartex" xmlns:cx8="http://schemas.microsoft.com/office/drawing/2016/5/14/chartex" xmlns:mc="http://schemas.openxmlformats.org/markup-compatibility/2006" xmlns:aink="http://schemas.microsoft.com/office/drawing/2016/ink" xmlns:am3d="http://schemas.microsoft.com/office/drawing/2017/model3d" xmlns:o="urn:schemas-microsoft-com:office:office" xmlns:oel="http://schemas.microsoft.com/office/2019/extlst" xmlns:r="http://schemas.openxmlformats.org/officeDocument/2006/relationships" xmlns:m="http://schemas.openxmlformats.org/officeDocument/2006/math" xmlns:v="urn:schemas-microsoft-com:vml" xmlns:wp14="http://schemas.microsoft.com/office/word/2010/wordprocessingDrawing" xmlns:wp="http://schemas.openxmlformats.org/drawingml/2006/wordprocessingDrawing" xmlns:w10="urn:schemas-microsoft-com:office:word" xmlns:w="http://schemas.openxmlformats.org/wordprocessingml/2006/main" xmlns:w14="http://schemas.microsoft.com/office/word/2010/wordml" xmlns:w15="http://schemas.microsoft.com/office/word/2012/wordml" xmlns:w16cex="http://schemas.microsoft.com/office/word/2018/wordml/cex" xmlns:w16cid="http://schemas.microsoft.com/office/word/2016/wordml/cid" xmlns:w16="http://schemas.microsoft.com/office/word/2018/wordml" xmlns:w16sdtdh="http://schemas.microsoft.com/office/word/2020/wordml/sdtdatahash" xmlns:w16se="http://schemas.microsoft.com/office/word/2015/wordml/symex" xmlns:wpg="http://schemas.microsoft.com/office/word/2010/wordprocessingGroup" xmlns:wpi="http://schemas.microsoft.com/office/word/2010/wordprocessingInk" xmlns:wne="http://schemas.microsoft.com/office/word/2006/wordml" xmlns:wps="http://schemas.microsoft.com/office/word/2010/wordprocessingShape" mc:Ignorable="w14 w15 w16se w16cid w16 w16cex w16sdtdh wp14">
   <w:sdt>
     <w:sdtPr>
       <w:id w:val="-819109611"/>
@@ -1313,7 +1709,7 @@
 </file>
 
 <file path=word/footnotes.xml><?xml version="1.0" encoding="utf-8"?>
-<w:footnotes xmlns:wpc="http://schemas.microsoft.com/office/word/2010/wordprocessingCanvas" xmlns:mc="http://schemas.openxmlformats.org/markup-compatibility/2006" xmlns:o="urn:schemas-microsoft-com:office:office" xmlns:r="http://schemas.openxmlformats.org/officeDocument/2006/relationships" xmlns:m="http://schemas.openxmlformats.org/officeDocument/2006/math" xmlns:v="urn:schemas-microsoft-com:vml" xmlns:wp14="http://schemas.microsoft.com/office/word/2010/wordprocessingDrawing" xmlns:wp="http://schemas.openxmlformats.org/drawingml/2006/wordprocessingDrawing" xmlns:w10="urn:schemas-microsoft-com:office:word" xmlns:w="http://schemas.openxmlformats.org/wordprocessingml/2006/main" xmlns:w14="http://schemas.microsoft.com/office/word/2010/wordml" xmlns:w15="http://schemas.microsoft.com/office/word/2012/wordml" xmlns:wpg="http://schemas.microsoft.com/office/word/2010/wordprocessingGroup" xmlns:wpi="http://schemas.microsoft.com/office/word/2010/wordprocessingInk" xmlns:wne="http://schemas.microsoft.com/office/word/2006/wordml" xmlns:wps="http://schemas.microsoft.com/office/word/2010/wordprocessingShape" mc:Ignorable="w14 w15 wp14">
+<w:footnotes xmlns:wpc="http://schemas.microsoft.com/office/word/2010/wordprocessingCanvas" xmlns:cx="http://schemas.microsoft.com/office/drawing/2014/chartex" xmlns:cx1="http://schemas.microsoft.com/office/drawing/2015/9/8/chartex" xmlns:cx2="http://schemas.microsoft.com/office/drawing/2015/10/21/chartex" xmlns:cx3="http://schemas.microsoft.com/office/drawing/2016/5/9/chartex" xmlns:cx4="http://schemas.microsoft.com/office/drawing/2016/5/10/chartex" xmlns:cx5="http://schemas.microsoft.com/office/drawing/2016/5/11/chartex" xmlns:cx6="http://schemas.microsoft.com/office/drawing/2016/5/12/chartex" xmlns:cx7="http://schemas.microsoft.com/office/drawing/2016/5/13/chartex" xmlns:cx8="http://schemas.microsoft.com/office/drawing/2016/5/14/chartex" xmlns:mc="http://schemas.openxmlformats.org/markup-compatibility/2006" xmlns:aink="http://schemas.microsoft.com/office/drawing/2016/ink" xmlns:am3d="http://schemas.microsoft.com/office/drawing/2017/model3d" xmlns:o="urn:schemas-microsoft-com:office:office" xmlns:oel="http://schemas.microsoft.com/office/2019/extlst" xmlns:r="http://schemas.openxmlformats.org/officeDocument/2006/relationships" xmlns:m="http://schemas.openxmlformats.org/officeDocument/2006/math" xmlns:v="urn:schemas-microsoft-com:vml" xmlns:wp14="http://schemas.microsoft.com/office/word/2010/wordprocessingDrawing" xmlns:wp="http://schemas.openxmlformats.org/drawingml/2006/wordprocessingDrawing" xmlns:w10="urn:schemas-microsoft-com:office:word" xmlns:w="http://schemas.openxmlformats.org/wordprocessingml/2006/main" xmlns:w14="http://schemas.microsoft.com/office/word/2010/wordml" xmlns:w15="http://schemas.microsoft.com/office/word/2012/wordml" xmlns:w16cex="http://schemas.microsoft.com/office/word/2018/wordml/cex" xmlns:w16cid="http://schemas.microsoft.com/office/word/2016/wordml/cid" xmlns:w16="http://schemas.microsoft.com/office/word/2018/wordml" xmlns:w16sdtdh="http://schemas.microsoft.com/office/word/2020/wordml/sdtdatahash" xmlns:w16se="http://schemas.microsoft.com/office/word/2015/wordml/symex" xmlns:wpg="http://schemas.microsoft.com/office/word/2010/wordprocessingGroup" xmlns:wpi="http://schemas.microsoft.com/office/word/2010/wordprocessingInk" xmlns:wne="http://schemas.microsoft.com/office/word/2006/wordml" xmlns:wps="http://schemas.microsoft.com/office/word/2010/wordprocessingShape" mc:Ignorable="w14 w15 w16se w16cid w16 w16cex w16sdtdh wp14">
   <w:footnote w:type="separator" w:id="-1">
     <w:p>
       <w:pPr>
@@ -1338,7 +1734,7 @@
 </file>
 
 <file path=word/header1.xml><?xml version="1.0" encoding="utf-8"?>
-<w:hdr xmlns:wpc="http://schemas.microsoft.com/office/word/2010/wordprocessingCanvas" xmlns:mc="http://schemas.openxmlformats.org/markup-compatibility/2006" xmlns:o="urn:schemas-microsoft-com:office:office" xmlns:r="http://schemas.openxmlformats.org/officeDocument/2006/relationships" xmlns:m="http://schemas.openxmlformats.org/officeDocument/2006/math" xmlns:v="urn:schemas-microsoft-com:vml" xmlns:wp14="http://schemas.microsoft.com/office/word/2010/wordprocessingDrawing" xmlns:wp="http://schemas.openxmlformats.org/drawingml/2006/wordprocessingDrawing" xmlns:w10="urn:schemas-microsoft-com:office:word" xmlns:w="http://schemas.openxmlformats.org/wordprocessingml/2006/main" xmlns:w14="http://schemas.microsoft.com/office/word/2010/wordml" xmlns:w15="http://schemas.microsoft.com/office/word/2012/wordml" xmlns:wpg="http://schemas.microsoft.com/office/word/2010/wordprocessingGroup" xmlns:wpi="http://schemas.microsoft.com/office/word/2010/wordprocessingInk" xmlns:wne="http://schemas.microsoft.com/office/word/2006/wordml" xmlns:wps="http://schemas.microsoft.com/office/word/2010/wordprocessingShape" mc:Ignorable="w14 w15 wp14">
+<w:hdr xmlns:wpc="http://schemas.microsoft.com/office/word/2010/wordprocessingCanvas" xmlns:cx="http://schemas.microsoft.com/office/drawing/2014/chartex" xmlns:cx1="http://schemas.microsoft.com/office/drawing/2015/9/8/chartex" xmlns:cx2="http://schemas.microsoft.com/office/drawing/2015/10/21/chartex" xmlns:cx3="http://schemas.microsoft.com/office/drawing/2016/5/9/chartex" xmlns:cx4="http://schemas.microsoft.com/office/drawing/2016/5/10/chartex" xmlns:cx5="http://schemas.microsoft.com/office/drawing/2016/5/11/chartex" xmlns:cx6="http://schemas.microsoft.com/office/drawing/2016/5/12/chartex" xmlns:cx7="http://schemas.microsoft.com/office/drawing/2016/5/13/chartex" xmlns:cx8="http://schemas.microsoft.com/office/drawing/2016/5/14/chartex" xmlns:mc="http://schemas.openxmlformats.org/markup-compatibility/2006" xmlns:aink="http://schemas.microsoft.com/office/drawing/2016/ink" xmlns:am3d="http://schemas.microsoft.com/office/drawing/2017/model3d" xmlns:o="urn:schemas-microsoft-com:office:office" xmlns:oel="http://schemas.microsoft.com/office/2019/extlst" xmlns:r="http://schemas.openxmlformats.org/officeDocument/2006/relationships" xmlns:m="http://schemas.openxmlformats.org/officeDocument/2006/math" xmlns:v="urn:schemas-microsoft-com:vml" xmlns:wp14="http://schemas.microsoft.com/office/word/2010/wordprocessingDrawing" xmlns:wp="http://schemas.openxmlformats.org/drawingml/2006/wordprocessingDrawing" xmlns:w10="urn:schemas-microsoft-com:office:word" xmlns:w="http://schemas.openxmlformats.org/wordprocessingml/2006/main" xmlns:w14="http://schemas.microsoft.com/office/word/2010/wordml" xmlns:w15="http://schemas.microsoft.com/office/word/2012/wordml" xmlns:w16cex="http://schemas.microsoft.com/office/word/2018/wordml/cex" xmlns:w16cid="http://schemas.microsoft.com/office/word/2016/wordml/cid" xmlns:w16="http://schemas.microsoft.com/office/word/2018/wordml" xmlns:w16sdtdh="http://schemas.microsoft.com/office/word/2020/wordml/sdtdatahash" xmlns:w16se="http://schemas.microsoft.com/office/word/2015/wordml/symex" xmlns:wpg="http://schemas.microsoft.com/office/word/2010/wordprocessingGroup" xmlns:wpi="http://schemas.microsoft.com/office/word/2010/wordprocessingInk" xmlns:wne="http://schemas.microsoft.com/office/word/2006/wordml" xmlns:wps="http://schemas.microsoft.com/office/word/2010/wordprocessingShape" mc:Ignorable="w14 w15 w16se w16cid w16 w16cex w16sdtdh wp14">
   <w:p>
     <w:pPr>
       <w:pStyle w:val="Kopfzeile"/>
@@ -1409,7 +1805,7 @@
 </file>
 
 <file path=word/numbering.xml><?xml version="1.0" encoding="utf-8"?>
-<w:numbering xmlns:wpc="http://schemas.microsoft.com/office/word/2010/wordprocessingCanvas" xmlns:mc="http://schemas.openxmlformats.org/markup-compatibility/2006" xmlns:o="urn:schemas-microsoft-com:office:office" xmlns:r="http://schemas.openxmlformats.org/officeDocument/2006/relationships" xmlns:m="http://schemas.openxmlformats.org/officeDocument/2006/math" xmlns:v="urn:schemas-microsoft-com:vml" xmlns:wp14="http://schemas.microsoft.com/office/word/2010/wordprocessingDrawing" xmlns:wp="http://schemas.openxmlformats.org/drawingml/2006/wordprocessingDrawing" xmlns:w10="urn:schemas-microsoft-com:office:word" xmlns:w="http://schemas.openxmlformats.org/wordprocessingml/2006/main" xmlns:w14="http://schemas.microsoft.com/office/word/2010/wordml" xmlns:w15="http://schemas.microsoft.com/office/word/2012/wordml" xmlns:wpg="http://schemas.microsoft.com/office/word/2010/wordprocessingGroup" xmlns:wpi="http://schemas.microsoft.com/office/word/2010/wordprocessingInk" xmlns:wne="http://schemas.microsoft.com/office/word/2006/wordml" xmlns:wps="http://schemas.microsoft.com/office/word/2010/wordprocessingShape" mc:Ignorable="w14 w15 wp14">
+<w:numbering xmlns:wpc="http://schemas.microsoft.com/office/word/2010/wordprocessingCanvas" xmlns:cx="http://schemas.microsoft.com/office/drawing/2014/chartex" xmlns:cx1="http://schemas.microsoft.com/office/drawing/2015/9/8/chartex" xmlns:cx2="http://schemas.microsoft.com/office/drawing/2015/10/21/chartex" xmlns:cx3="http://schemas.microsoft.com/office/drawing/2016/5/9/chartex" xmlns:cx4="http://schemas.microsoft.com/office/drawing/2016/5/10/chartex" xmlns:cx5="http://schemas.microsoft.com/office/drawing/2016/5/11/chartex" xmlns:cx6="http://schemas.microsoft.com/office/drawing/2016/5/12/chartex" xmlns:cx7="http://schemas.microsoft.com/office/drawing/2016/5/13/chartex" xmlns:cx8="http://schemas.microsoft.com/office/drawing/2016/5/14/chartex" xmlns:mc="http://schemas.openxmlformats.org/markup-compatibility/2006" xmlns:aink="http://schemas.microsoft.com/office/drawing/2016/ink" xmlns:am3d="http://schemas.microsoft.com/office/drawing/2017/model3d" xmlns:o="urn:schemas-microsoft-com:office:office" xmlns:oel="http://schemas.microsoft.com/office/2019/extlst" xmlns:r="http://schemas.openxmlformats.org/officeDocument/2006/relationships" xmlns:m="http://schemas.openxmlformats.org/officeDocument/2006/math" xmlns:v="urn:schemas-microsoft-com:vml" xmlns:wp14="http://schemas.microsoft.com/office/word/2010/wordprocessingDrawing" xmlns:wp="http://schemas.openxmlformats.org/drawingml/2006/wordprocessingDrawing" xmlns:w10="urn:schemas-microsoft-com:office:word" xmlns:w="http://schemas.openxmlformats.org/wordprocessingml/2006/main" xmlns:w14="http://schemas.microsoft.com/office/word/2010/wordml" xmlns:w15="http://schemas.microsoft.com/office/word/2012/wordml" xmlns:w16cex="http://schemas.microsoft.com/office/word/2018/wordml/cex" xmlns:w16cid="http://schemas.microsoft.com/office/word/2016/wordml/cid" xmlns:w16="http://schemas.microsoft.com/office/word/2018/wordml" xmlns:w16sdtdh="http://schemas.microsoft.com/office/word/2020/wordml/sdtdatahash" xmlns:w16se="http://schemas.microsoft.com/office/word/2015/wordml/symex" xmlns:wpg="http://schemas.microsoft.com/office/word/2010/wordprocessingGroup" xmlns:wpi="http://schemas.microsoft.com/office/word/2010/wordprocessingInk" xmlns:wne="http://schemas.microsoft.com/office/word/2006/wordml" xmlns:wps="http://schemas.microsoft.com/office/word/2010/wordprocessingShape" mc:Ignorable="w14 w15 w16se w16cid w16 w16cex w16sdtdh wp14">
   <w:abstractNum w:abstractNumId="0" w15:restartNumberingAfterBreak="0">
     <w:nsid w:val="175D7E7F"/>
     <w:multiLevelType w:val="hybridMultilevel"/>
@@ -1636,17 +2032,17 @@
       </w:rPr>
     </w:lvl>
   </w:abstractNum>
-  <w:num w:numId="1">
+  <w:num w:numId="1" w16cid:durableId="801773907">
     <w:abstractNumId w:val="0"/>
   </w:num>
-  <w:num w:numId="2">
+  <w:num w:numId="2" w16cid:durableId="1011882570">
     <w:abstractNumId w:val="1"/>
   </w:num>
 </w:numbering>
 </file>
 
 <file path=word/styles.xml><?xml version="1.0" encoding="utf-8"?>
-<w:styles xmlns:mc="http://schemas.openxmlformats.org/markup-compatibility/2006" xmlns:r="http://schemas.openxmlformats.org/officeDocument/2006/relationships" xmlns:w="http://schemas.openxmlformats.org/wordprocessingml/2006/main" xmlns:w14="http://schemas.microsoft.com/office/word/2010/wordml" xmlns:w15="http://schemas.microsoft.com/office/word/2012/wordml" mc:Ignorable="w14 w15">
+<w:styles xmlns:mc="http://schemas.openxmlformats.org/markup-compatibility/2006" xmlns:r="http://schemas.openxmlformats.org/officeDocument/2006/relationships" xmlns:w="http://schemas.openxmlformats.org/wordprocessingml/2006/main" xmlns:w14="http://schemas.microsoft.com/office/word/2010/wordml" xmlns:w15="http://schemas.microsoft.com/office/word/2012/wordml" xmlns:w16cex="http://schemas.microsoft.com/office/word/2018/wordml/cex" xmlns:w16cid="http://schemas.microsoft.com/office/word/2016/wordml/cid" xmlns:w16="http://schemas.microsoft.com/office/word/2018/wordml" xmlns:w16sdtdh="http://schemas.microsoft.com/office/word/2020/wordml/sdtdatahash" xmlns:w16se="http://schemas.microsoft.com/office/word/2015/wordml/symex" mc:Ignorable="w14 w15 w16se w16cid w16 w16cex w16sdtdh">
   <w:docDefaults>
     <w:rPrDefault>
       <w:rPr>
@@ -1662,7 +2058,7 @@
       </w:pPr>
     </w:pPrDefault>
   </w:docDefaults>
-  <w:latentStyles w:defLockedState="0" w:defUIPriority="99" w:defSemiHidden="0" w:defUnhideWhenUsed="0" w:defQFormat="0" w:count="371">
+  <w:latentStyles w:defLockedState="0" w:defUIPriority="99" w:defSemiHidden="0" w:defUnhideWhenUsed="0" w:defQFormat="0" w:count="376">
     <w:lsdException w:name="Normal" w:uiPriority="0" w:qFormat="1"/>
     <w:lsdException w:name="heading 1" w:uiPriority="9" w:qFormat="1"/>
     <w:lsdException w:name="heading 2" w:semiHidden="1" w:uiPriority="9" w:unhideWhenUsed="1" w:qFormat="1"/>
@@ -1768,7 +2164,6 @@
     <w:lsdException w:name="HTML Sample" w:semiHidden="1" w:unhideWhenUsed="1"/>
     <w:lsdException w:name="HTML Typewriter" w:semiHidden="1" w:unhideWhenUsed="1"/>
     <w:lsdException w:name="HTML Variable" w:semiHidden="1" w:unhideWhenUsed="1"/>
-    <w:lsdException w:name="Normal Table" w:semiHidden="1" w:unhideWhenUsed="1"/>
     <w:lsdException w:name="annotation subject" w:semiHidden="1" w:unhideWhenUsed="1"/>
     <w:lsdException w:name="No List" w:semiHidden="1" w:unhideWhenUsed="1"/>
     <w:lsdException w:name="Outline List 1" w:semiHidden="1" w:unhideWhenUsed="1"/>
@@ -1811,11 +2206,8 @@
     <w:lsdException w:name="Table Contemporary" w:semiHidden="1" w:unhideWhenUsed="1"/>
     <w:lsdException w:name="Table Elegant" w:semiHidden="1" w:unhideWhenUsed="1"/>
     <w:lsdException w:name="Table Professional" w:semiHidden="1" w:unhideWhenUsed="1"/>
-    <w:lsdException w:name="Table Subtle 1" w:semiHidden="1" w:unhideWhenUsed="1"/>
     <w:lsdException w:name="Table Subtle 2" w:semiHidden="1" w:unhideWhenUsed="1"/>
     <w:lsdException w:name="Table Web 1" w:semiHidden="1" w:unhideWhenUsed="1"/>
-    <w:lsdException w:name="Table Web 2" w:semiHidden="1" w:unhideWhenUsed="1"/>
-    <w:lsdException w:name="Table Web 3" w:semiHidden="1" w:unhideWhenUsed="1"/>
     <w:lsdException w:name="Balloon Text" w:semiHidden="1" w:unhideWhenUsed="1"/>
     <w:lsdException w:name="Table Grid" w:uiPriority="39"/>
     <w:lsdException w:name="Table Theme" w:semiHidden="1" w:unhideWhenUsed="1"/>
@@ -2034,6 +2426,11 @@
     <w:lsdException w:name="List Table 5 Dark Accent 6" w:uiPriority="50"/>
     <w:lsdException w:name="List Table 6 Colorful Accent 6" w:uiPriority="51"/>
     <w:lsdException w:name="List Table 7 Colorful Accent 6" w:uiPriority="52"/>
+    <w:lsdException w:name="Mention" w:semiHidden="1" w:unhideWhenUsed="1"/>
+    <w:lsdException w:name="Smart Hyperlink" w:semiHidden="1" w:unhideWhenUsed="1"/>
+    <w:lsdException w:name="Hashtag" w:semiHidden="1" w:unhideWhenUsed="1"/>
+    <w:lsdException w:name="Unresolved Mention" w:semiHidden="1" w:unhideWhenUsed="1"/>
+    <w:lsdException w:name="Smart Link" w:semiHidden="1" w:unhideWhenUsed="1"/>
   </w:latentStyles>
   <w:style w:type="paragraph" w:default="1" w:styleId="Standard">
     <w:name w:val="Normal"/>
@@ -2319,7 +2716,7 @@
       <w:u w:val="single"/>
     </w:rPr>
   </w:style>
-  <w:style w:type="character" w:styleId="BesuchterHyperlink">
+  <w:style w:type="character" w:styleId="BesuchterLink">
     <w:name w:val="FollowedHyperlink"/>
     <w:basedOn w:val="Absatz-Standardschriftart"/>
     <w:uiPriority w:val="99"/>

</xml_diff>